<commit_message>
Fixed recruits sorry tristan
</commit_message>
<xml_diff>
--- a/Recruits/Recruits.docx
+++ b/Recruits/Recruits.docx
@@ -17,25 +17,7 @@
           <w:b/>
           <w:sz w:val="32"/>
         </w:rPr>
-        <w:t>1</w:t>
-      </w:r>
-      <w:r>
-        <w:rPr>
-          <w:rFonts w:ascii="Arial" w:hAnsi="Arial"/>
-          <w:b/>
-          <w:sz w:val="32"/>
-        </w:rPr>
-        <w:t>8</w:t>
-      </w:r>
-      <w:bookmarkStart w:id="0" w:name="_GoBack"/>
-      <w:bookmarkEnd w:id="0"/>
-      <w:r>
-        <w:rPr>
-          <w:rFonts w:ascii="Arial" w:hAnsi="Arial"/>
-          <w:b/>
-          <w:sz w:val="32"/>
-        </w:rPr>
-        <w:t>. Recruits</w:t>
+        <w:t>18. Recruits</w:t>
       </w:r>
     </w:p>
     <w:p>
@@ -296,21 +278,12 @@
           <w:lang w:eastAsia="en-US"/>
         </w:rPr>
       </w:pPr>
-      <w:proofErr w:type="spellStart"/>
-      <w:r>
-        <w:rPr>
-          <w:rFonts w:ascii="Courier New" w:eastAsia="Calibri" w:hAnsi="Courier New" w:cs="Courier New"/>
-          <w:lang w:eastAsia="en-US"/>
-        </w:rPr>
-        <w:t>Ashay</w:t>
-      </w:r>
-      <w:proofErr w:type="spellEnd"/>
-      <w:r>
-        <w:rPr>
-          <w:rFonts w:ascii="Courier New" w:eastAsia="Calibri" w:hAnsi="Courier New" w:cs="Courier New"/>
-          <w:lang w:eastAsia="en-US"/>
-        </w:rPr>
-        <w:t>-Team A</w:t>
+      <w:r>
+        <w:rPr>
+          <w:rFonts w:ascii="Courier New" w:eastAsia="Calibri" w:hAnsi="Courier New" w:cs="Courier New"/>
+          <w:lang w:eastAsia="en-US"/>
+        </w:rPr>
+        <w:t>Ashay-Team A</w:t>
       </w:r>
     </w:p>
     <w:p>
@@ -324,21 +297,12 @@
           <w:lang w:eastAsia="en-US"/>
         </w:rPr>
       </w:pPr>
-      <w:proofErr w:type="spellStart"/>
-      <w:r>
-        <w:rPr>
-          <w:rFonts w:ascii="Courier New" w:eastAsia="Calibri" w:hAnsi="Courier New" w:cs="Courier New"/>
-          <w:lang w:eastAsia="en-US"/>
-        </w:rPr>
-        <w:t>Sidh</w:t>
-      </w:r>
-      <w:proofErr w:type="spellEnd"/>
-      <w:r>
-        <w:rPr>
-          <w:rFonts w:ascii="Courier New" w:eastAsia="Calibri" w:hAnsi="Courier New" w:cs="Courier New"/>
-          <w:lang w:eastAsia="en-US"/>
-        </w:rPr>
-        <w:t>-Team A</w:t>
+      <w:r>
+        <w:rPr>
+          <w:rFonts w:ascii="Courier New" w:eastAsia="Calibri" w:hAnsi="Courier New" w:cs="Courier New"/>
+          <w:lang w:eastAsia="en-US"/>
+        </w:rPr>
+        <w:t>Sidh-Team A</w:t>
       </w:r>
     </w:p>
     <w:p>
@@ -390,7 +354,6 @@
           <w:lang w:eastAsia="en-US"/>
         </w:rPr>
       </w:pPr>
-      <w:proofErr w:type="spellStart"/>
       <w:r>
         <w:rPr>
           <w:rFonts w:ascii="Courier New" w:eastAsia="Calibri" w:hAnsi="Courier New" w:cs="Courier New"/>
@@ -398,7 +361,6 @@
         </w:rPr>
         <w:t>Ral</w:t>
       </w:r>
-      <w:proofErr w:type="spellEnd"/>
     </w:p>
     <w:p>
       <w:pPr>
@@ -601,7 +563,6 @@
           <w:lang w:eastAsia="en-US"/>
         </w:rPr>
       </w:pPr>
-      <w:proofErr w:type="spellStart"/>
       <w:r>
         <w:rPr>
           <w:rFonts w:ascii="Courier New" w:eastAsia="Calibri" w:hAnsi="Courier New" w:cs="Courier New"/>
@@ -610,7 +571,6 @@
         </w:rPr>
         <w:t>Ashay</w:t>
       </w:r>
-      <w:proofErr w:type="spellEnd"/>
     </w:p>
     <w:p>
       <w:pPr>
@@ -723,7 +683,6 @@
           <w:lang w:eastAsia="en-US"/>
         </w:rPr>
       </w:pPr>
-      <w:proofErr w:type="spellStart"/>
       <w:r>
         <w:rPr>
           <w:rFonts w:ascii="Courier New" w:eastAsia="Calibri" w:hAnsi="Courier New" w:cs="Courier New"/>
@@ -732,17 +691,15 @@
         </w:rPr>
         <w:t>Ral</w:t>
       </w:r>
-      <w:proofErr w:type="spellEnd"/>
-    </w:p>
-    <w:p>
-      <w:pPr>
-        <w:rPr>
-          <w:rFonts w:ascii="Courier New" w:eastAsia="Calibri" w:hAnsi="Courier New" w:cs="Courier New"/>
-          <w:color w:val="000000"/>
-          <w:lang w:eastAsia="en-US"/>
-        </w:rPr>
-      </w:pPr>
-      <w:proofErr w:type="spellStart"/>
+    </w:p>
+    <w:p>
+      <w:pPr>
+        <w:rPr>
+          <w:rFonts w:ascii="Courier New" w:eastAsia="Calibri" w:hAnsi="Courier New" w:cs="Courier New"/>
+          <w:color w:val="000000"/>
+          <w:lang w:eastAsia="en-US"/>
+        </w:rPr>
+      </w:pPr>
       <w:r>
         <w:rPr>
           <w:rFonts w:ascii="Courier New" w:eastAsia="Calibri" w:hAnsi="Courier New" w:cs="Courier New"/>
@@ -751,7 +708,6 @@
         </w:rPr>
         <w:t>Sidh</w:t>
       </w:r>
-      <w:proofErr w:type="spellEnd"/>
     </w:p>
     <w:p>
       <w:pPr>
@@ -1000,7 +956,17 @@
           <w:color w:val="000000"/>
           <w:lang w:eastAsia="en-US"/>
         </w:rPr>
-        <w:t>Bar</w:t>
+        <w:t>b</w:t>
+      </w:r>
+      <w:bookmarkStart w:id="0" w:name="_GoBack"/>
+      <w:bookmarkEnd w:id="0"/>
+      <w:r>
+        <w:rPr>
+          <w:rFonts w:ascii="Courier New" w:eastAsia="Calibri" w:hAnsi="Courier New" w:cs="Courier New"/>
+          <w:color w:val="000000"/>
+          <w:lang w:eastAsia="en-US"/>
+        </w:rPr>
+        <w:t>ar</w:t>
       </w:r>
     </w:p>
     <w:p>
@@ -1192,7 +1158,7 @@
         <w:noProof/>
       </w:rPr>
       <w:pict w14:anchorId="7D5C2A4D">
-        <v:line id="_x0000_s2049" style="position:absolute;z-index:-503316477;visibility:visible;mso-wrap-style:square;mso-wrap-distance-left:9.05pt;mso-wrap-distance-top:0;mso-wrap-distance-right:9.05pt;mso-wrap-distance-bottom:0;mso-position-horizontal:absolute;mso-position-horizontal-relative:text;mso-position-vertical:absolute;mso-position-vertical-relative:text" from="0,10.8pt" to="466.65pt,10.85pt" o:gfxdata="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" strokeweight=".26mm">
+        <v:line id="_x0000_s2049" style="position:absolute;z-index:-251658752;visibility:visible;mso-wrap-style:square;mso-wrap-distance-left:9.05pt;mso-wrap-distance-top:0;mso-wrap-distance-right:9.05pt;mso-wrap-distance-bottom:0;mso-position-horizontal:absolute;mso-position-horizontal-relative:text;mso-position-vertical:absolute;mso-position-vertical-relative:text" from="0,10.8pt" to="466.65pt,10.85pt" o:gfxdata="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" strokeweight=".26mm">
           <v:stroke joinstyle="miter"/>
         </v:line>
       </w:pict>

</xml_diff>

<commit_message>
fix recruits problem statement
</commit_message>
<xml_diff>
--- a/Recruits/Recruits.docx
+++ b/Recruits/Recruits.docx
@@ -17,7 +17,25 @@
           <w:b/>
           <w:sz w:val="32"/>
         </w:rPr>
-        <w:t>18. Recruits</w:t>
+        <w:t>1</w:t>
+      </w:r>
+      <w:r>
+        <w:rPr>
+          <w:rFonts w:ascii="Arial" w:hAnsi="Arial"/>
+          <w:b/>
+          <w:sz w:val="32"/>
+        </w:rPr>
+        <w:t>8</w:t>
+      </w:r>
+      <w:bookmarkStart w:id="0" w:name="_GoBack"/>
+      <w:bookmarkEnd w:id="0"/>
+      <w:r>
+        <w:rPr>
+          <w:rFonts w:ascii="Arial" w:hAnsi="Arial"/>
+          <w:b/>
+          <w:sz w:val="32"/>
+        </w:rPr>
+        <w:t>. Recruits</w:t>
       </w:r>
     </w:p>
     <w:p>
@@ -151,7 +169,7 @@
         <w:t xml:space="preserve">----- </w:t>
       </w:r>
       <w:r>
-        <w:t>(5 dashes).</w:t>
+        <w:t>(5 dashes). There will also be a newline both in front of and after each set of dashes.</w:t>
       </w:r>
     </w:p>
     <w:p>
@@ -278,12 +296,21 @@
           <w:lang w:eastAsia="en-US"/>
         </w:rPr>
       </w:pPr>
-      <w:r>
-        <w:rPr>
-          <w:rFonts w:ascii="Courier New" w:eastAsia="Calibri" w:hAnsi="Courier New" w:cs="Courier New"/>
-          <w:lang w:eastAsia="en-US"/>
-        </w:rPr>
-        <w:t>Ashay-Team A</w:t>
+      <w:proofErr w:type="spellStart"/>
+      <w:r>
+        <w:rPr>
+          <w:rFonts w:ascii="Courier New" w:eastAsia="Calibri" w:hAnsi="Courier New" w:cs="Courier New"/>
+          <w:lang w:eastAsia="en-US"/>
+        </w:rPr>
+        <w:t>Ashay</w:t>
+      </w:r>
+      <w:proofErr w:type="spellEnd"/>
+      <w:r>
+        <w:rPr>
+          <w:rFonts w:ascii="Courier New" w:eastAsia="Calibri" w:hAnsi="Courier New" w:cs="Courier New"/>
+          <w:lang w:eastAsia="en-US"/>
+        </w:rPr>
+        <w:t>-Team A</w:t>
       </w:r>
     </w:p>
     <w:p>
@@ -297,12 +324,21 @@
           <w:lang w:eastAsia="en-US"/>
         </w:rPr>
       </w:pPr>
-      <w:r>
-        <w:rPr>
-          <w:rFonts w:ascii="Courier New" w:eastAsia="Calibri" w:hAnsi="Courier New" w:cs="Courier New"/>
-          <w:lang w:eastAsia="en-US"/>
-        </w:rPr>
-        <w:t>Sidh-Team A</w:t>
+      <w:proofErr w:type="spellStart"/>
+      <w:r>
+        <w:rPr>
+          <w:rFonts w:ascii="Courier New" w:eastAsia="Calibri" w:hAnsi="Courier New" w:cs="Courier New"/>
+          <w:lang w:eastAsia="en-US"/>
+        </w:rPr>
+        <w:t>Sidh</w:t>
+      </w:r>
+      <w:proofErr w:type="spellEnd"/>
+      <w:r>
+        <w:rPr>
+          <w:rFonts w:ascii="Courier New" w:eastAsia="Calibri" w:hAnsi="Courier New" w:cs="Courier New"/>
+          <w:lang w:eastAsia="en-US"/>
+        </w:rPr>
+        <w:t>-Team A</w:t>
       </w:r>
     </w:p>
     <w:p>
@@ -354,6 +390,7 @@
           <w:lang w:eastAsia="en-US"/>
         </w:rPr>
       </w:pPr>
+      <w:proofErr w:type="spellStart"/>
       <w:r>
         <w:rPr>
           <w:rFonts w:ascii="Courier New" w:eastAsia="Calibri" w:hAnsi="Courier New" w:cs="Courier New"/>
@@ -361,6 +398,7 @@
         </w:rPr>
         <w:t>Ral</w:t>
       </w:r>
+      <w:proofErr w:type="spellEnd"/>
     </w:p>
     <w:p>
       <w:pPr>
@@ -504,20 +542,91 @@
           <w:bCs/>
         </w:rPr>
       </w:pPr>
-      <w:r>
+    </w:p>
+    <w:p>
+      <w:pPr>
+        <w:spacing w:before="100" w:beforeAutospacing="1"/>
         <w:rPr>
           <w:rFonts w:ascii="Arial-BoldMT" w:hAnsi="Arial-BoldMT" w:cs="Arial-BoldMT"/>
           <w:b/>
           <w:bCs/>
         </w:rPr>
-        <w:t>Example Output t</w:t>
-      </w:r>
-      <w:r>
+      </w:pPr>
+    </w:p>
+    <w:p>
+      <w:pPr>
+        <w:spacing w:before="100" w:beforeAutospacing="1"/>
         <w:rPr>
           <w:rFonts w:ascii="Arial-BoldMT" w:hAnsi="Arial-BoldMT" w:cs="Arial-BoldMT"/>
           <w:b/>
           <w:bCs/>
         </w:rPr>
+      </w:pPr>
+    </w:p>
+    <w:p>
+      <w:pPr>
+        <w:spacing w:before="100" w:beforeAutospacing="1"/>
+        <w:rPr>
+          <w:rFonts w:ascii="Arial-BoldMT" w:hAnsi="Arial-BoldMT" w:cs="Arial-BoldMT"/>
+          <w:b/>
+          <w:bCs/>
+        </w:rPr>
+      </w:pPr>
+    </w:p>
+    <w:p>
+      <w:pPr>
+        <w:spacing w:before="100" w:beforeAutospacing="1"/>
+        <w:rPr>
+          <w:rFonts w:ascii="Arial-BoldMT" w:hAnsi="Arial-BoldMT" w:cs="Arial-BoldMT"/>
+          <w:b/>
+          <w:bCs/>
+        </w:rPr>
+      </w:pPr>
+    </w:p>
+    <w:p>
+      <w:pPr>
+        <w:spacing w:before="100" w:beforeAutospacing="1"/>
+        <w:rPr>
+          <w:rFonts w:ascii="Arial-BoldMT" w:hAnsi="Arial-BoldMT" w:cs="Arial-BoldMT"/>
+          <w:b/>
+          <w:bCs/>
+        </w:rPr>
+      </w:pPr>
+    </w:p>
+    <w:p>
+      <w:pPr>
+        <w:spacing w:before="100" w:beforeAutospacing="1"/>
+        <w:rPr>
+          <w:rFonts w:ascii="Arial-BoldMT" w:hAnsi="Arial-BoldMT" w:cs="Arial-BoldMT"/>
+          <w:b/>
+          <w:bCs/>
+        </w:rPr>
+      </w:pPr>
+    </w:p>
+    <w:p>
+      <w:pPr>
+        <w:spacing w:before="100" w:beforeAutospacing="1"/>
+        <w:rPr>
+          <w:rFonts w:ascii="Arial-BoldMT" w:hAnsi="Arial-BoldMT" w:cs="Arial-BoldMT"/>
+          <w:b/>
+          <w:bCs/>
+        </w:rPr>
+      </w:pPr>
+      <w:r>
+        <w:rPr>
+          <w:rFonts w:ascii="Arial-BoldMT" w:hAnsi="Arial-BoldMT" w:cs="Arial-BoldMT"/>
+          <w:b/>
+          <w:bCs/>
+        </w:rPr>
+        <w:lastRenderedPageBreak/>
+        <w:t>Example Output t</w:t>
+      </w:r>
+      <w:r>
+        <w:rPr>
+          <w:rFonts w:ascii="Arial-BoldMT" w:hAnsi="Arial-BoldMT" w:cs="Arial-BoldMT"/>
+          <w:b/>
+          <w:bCs/>
+        </w:rPr>
         <w:t>o Screen</w:t>
       </w:r>
     </w:p>
@@ -563,6 +672,7 @@
           <w:lang w:eastAsia="en-US"/>
         </w:rPr>
       </w:pPr>
+      <w:proofErr w:type="spellStart"/>
       <w:r>
         <w:rPr>
           <w:rFonts w:ascii="Courier New" w:eastAsia="Calibri" w:hAnsi="Courier New" w:cs="Courier New"/>
@@ -571,6 +681,7 @@
         </w:rPr>
         <w:t>Ashay</w:t>
       </w:r>
+      <w:proofErr w:type="spellEnd"/>
     </w:p>
     <w:p>
       <w:pPr>
@@ -683,6 +794,7 @@
           <w:lang w:eastAsia="en-US"/>
         </w:rPr>
       </w:pPr>
+      <w:proofErr w:type="spellStart"/>
       <w:r>
         <w:rPr>
           <w:rFonts w:ascii="Courier New" w:eastAsia="Calibri" w:hAnsi="Courier New" w:cs="Courier New"/>
@@ -691,15 +803,17 @@
         </w:rPr>
         <w:t>Ral</w:t>
       </w:r>
-    </w:p>
-    <w:p>
-      <w:pPr>
-        <w:rPr>
-          <w:rFonts w:ascii="Courier New" w:eastAsia="Calibri" w:hAnsi="Courier New" w:cs="Courier New"/>
-          <w:color w:val="000000"/>
-          <w:lang w:eastAsia="en-US"/>
-        </w:rPr>
-      </w:pPr>
+      <w:proofErr w:type="spellEnd"/>
+    </w:p>
+    <w:p>
+      <w:pPr>
+        <w:rPr>
+          <w:rFonts w:ascii="Courier New" w:eastAsia="Calibri" w:hAnsi="Courier New" w:cs="Courier New"/>
+          <w:color w:val="000000"/>
+          <w:lang w:eastAsia="en-US"/>
+        </w:rPr>
+      </w:pPr>
+      <w:proofErr w:type="spellStart"/>
       <w:r>
         <w:rPr>
           <w:rFonts w:ascii="Courier New" w:eastAsia="Calibri" w:hAnsi="Courier New" w:cs="Courier New"/>
@@ -708,6 +822,7 @@
         </w:rPr>
         <w:t>Sidh</w:t>
       </w:r>
+      <w:proofErr w:type="spellEnd"/>
     </w:p>
     <w:p>
       <w:pPr>
@@ -749,7 +864,6 @@
           <w:color w:val="000000"/>
           <w:lang w:eastAsia="en-US"/>
         </w:rPr>
-        <w:lastRenderedPageBreak/>
         <w:t>-----</w:t>
       </w:r>
     </w:p>
@@ -956,17 +1070,7 @@
           <w:color w:val="000000"/>
           <w:lang w:eastAsia="en-US"/>
         </w:rPr>
-        <w:t>b</w:t>
-      </w:r>
-      <w:bookmarkStart w:id="0" w:name="_GoBack"/>
-      <w:bookmarkEnd w:id="0"/>
-      <w:r>
-        <w:rPr>
-          <w:rFonts w:ascii="Courier New" w:eastAsia="Calibri" w:hAnsi="Courier New" w:cs="Courier New"/>
-          <w:color w:val="000000"/>
-          <w:lang w:eastAsia="en-US"/>
-        </w:rPr>
-        <w:t>ar</w:t>
+        <w:t>bar</w:t>
       </w:r>
     </w:p>
     <w:p>
@@ -994,6 +1098,240 @@
         </w:rPr>
         <w:t xml:space="preserve">----- </w:t>
       </w:r>
+    </w:p>
+    <w:p>
+      <w:pPr>
+        <w:rPr>
+          <w:rFonts w:ascii="Courier New" w:eastAsia="Calibri" w:hAnsi="Courier New" w:cs="Courier New"/>
+          <w:color w:val="000000"/>
+          <w:lang w:eastAsia="en-US"/>
+        </w:rPr>
+      </w:pPr>
+    </w:p>
+    <w:p>
+      <w:pPr>
+        <w:rPr>
+          <w:rFonts w:ascii="Courier New" w:eastAsia="Calibri" w:hAnsi="Courier New" w:cs="Courier New"/>
+          <w:color w:val="000000"/>
+          <w:lang w:eastAsia="en-US"/>
+        </w:rPr>
+      </w:pPr>
+    </w:p>
+    <w:p>
+      <w:pPr>
+        <w:rPr>
+          <w:rFonts w:ascii="Courier New" w:eastAsia="Calibri" w:hAnsi="Courier New" w:cs="Courier New"/>
+          <w:color w:val="000000"/>
+          <w:lang w:eastAsia="en-US"/>
+        </w:rPr>
+      </w:pPr>
+    </w:p>
+    <w:p>
+      <w:pPr>
+        <w:rPr>
+          <w:rFonts w:ascii="Courier New" w:eastAsia="Calibri" w:hAnsi="Courier New" w:cs="Courier New"/>
+          <w:color w:val="000000"/>
+          <w:lang w:eastAsia="en-US"/>
+        </w:rPr>
+      </w:pPr>
+    </w:p>
+    <w:p>
+      <w:pPr>
+        <w:rPr>
+          <w:rFonts w:ascii="Courier New" w:eastAsia="Calibri" w:hAnsi="Courier New" w:cs="Courier New"/>
+          <w:color w:val="000000"/>
+          <w:lang w:eastAsia="en-US"/>
+        </w:rPr>
+      </w:pPr>
+    </w:p>
+    <w:p>
+      <w:pPr>
+        <w:rPr>
+          <w:rFonts w:ascii="Courier New" w:eastAsia="Calibri" w:hAnsi="Courier New" w:cs="Courier New"/>
+          <w:color w:val="000000"/>
+          <w:lang w:eastAsia="en-US"/>
+        </w:rPr>
+      </w:pPr>
+    </w:p>
+    <w:p>
+      <w:pPr>
+        <w:rPr>
+          <w:rFonts w:ascii="Courier New" w:eastAsia="Calibri" w:hAnsi="Courier New" w:cs="Courier New"/>
+          <w:color w:val="000000"/>
+          <w:lang w:eastAsia="en-US"/>
+        </w:rPr>
+      </w:pPr>
+    </w:p>
+    <w:p>
+      <w:pPr>
+        <w:rPr>
+          <w:rFonts w:ascii="Courier New" w:eastAsia="Calibri" w:hAnsi="Courier New" w:cs="Courier New"/>
+          <w:color w:val="000000"/>
+          <w:lang w:eastAsia="en-US"/>
+        </w:rPr>
+      </w:pPr>
+    </w:p>
+    <w:p>
+      <w:pPr>
+        <w:rPr>
+          <w:rFonts w:ascii="Courier New" w:eastAsia="Calibri" w:hAnsi="Courier New" w:cs="Courier New"/>
+          <w:color w:val="000000"/>
+          <w:lang w:eastAsia="en-US"/>
+        </w:rPr>
+      </w:pPr>
+    </w:p>
+    <w:p>
+      <w:pPr>
+        <w:rPr>
+          <w:rFonts w:ascii="Courier New" w:eastAsia="Calibri" w:hAnsi="Courier New" w:cs="Courier New"/>
+          <w:color w:val="000000"/>
+          <w:lang w:eastAsia="en-US"/>
+        </w:rPr>
+      </w:pPr>
+    </w:p>
+    <w:p>
+      <w:pPr>
+        <w:rPr>
+          <w:rFonts w:ascii="Courier New" w:eastAsia="Calibri" w:hAnsi="Courier New" w:cs="Courier New"/>
+          <w:color w:val="000000"/>
+          <w:lang w:eastAsia="en-US"/>
+        </w:rPr>
+      </w:pPr>
+    </w:p>
+    <w:p>
+      <w:pPr>
+        <w:rPr>
+          <w:rFonts w:ascii="Courier New" w:eastAsia="Calibri" w:hAnsi="Courier New" w:cs="Courier New"/>
+          <w:color w:val="000000"/>
+          <w:lang w:eastAsia="en-US"/>
+        </w:rPr>
+      </w:pPr>
+    </w:p>
+    <w:p>
+      <w:pPr>
+        <w:rPr>
+          <w:rFonts w:ascii="Courier New" w:eastAsia="Calibri" w:hAnsi="Courier New" w:cs="Courier New"/>
+          <w:color w:val="000000"/>
+          <w:lang w:eastAsia="en-US"/>
+        </w:rPr>
+      </w:pPr>
+    </w:p>
+    <w:p>
+      <w:pPr>
+        <w:rPr>
+          <w:rFonts w:ascii="Courier New" w:eastAsia="Calibri" w:hAnsi="Courier New" w:cs="Courier New"/>
+          <w:color w:val="000000"/>
+          <w:lang w:eastAsia="en-US"/>
+        </w:rPr>
+      </w:pPr>
+    </w:p>
+    <w:p>
+      <w:pPr>
+        <w:rPr>
+          <w:rFonts w:ascii="Courier New" w:eastAsia="Calibri" w:hAnsi="Courier New" w:cs="Courier New"/>
+          <w:color w:val="000000"/>
+          <w:lang w:eastAsia="en-US"/>
+        </w:rPr>
+      </w:pPr>
+    </w:p>
+    <w:p>
+      <w:pPr>
+        <w:rPr>
+          <w:rFonts w:ascii="Courier New" w:eastAsia="Calibri" w:hAnsi="Courier New" w:cs="Courier New"/>
+          <w:color w:val="000000"/>
+          <w:lang w:eastAsia="en-US"/>
+        </w:rPr>
+      </w:pPr>
+    </w:p>
+    <w:p>
+      <w:pPr>
+        <w:rPr>
+          <w:rFonts w:ascii="Courier New" w:eastAsia="Calibri" w:hAnsi="Courier New" w:cs="Courier New"/>
+          <w:color w:val="000000"/>
+          <w:lang w:eastAsia="en-US"/>
+        </w:rPr>
+      </w:pPr>
+    </w:p>
+    <w:p>
+      <w:pPr>
+        <w:rPr>
+          <w:rFonts w:ascii="Courier New" w:eastAsia="Calibri" w:hAnsi="Courier New" w:cs="Courier New"/>
+          <w:color w:val="000000"/>
+          <w:lang w:eastAsia="en-US"/>
+        </w:rPr>
+      </w:pPr>
+    </w:p>
+    <w:p>
+      <w:pPr>
+        <w:rPr>
+          <w:rFonts w:ascii="Courier New" w:eastAsia="Calibri" w:hAnsi="Courier New" w:cs="Courier New"/>
+          <w:color w:val="000000"/>
+          <w:lang w:eastAsia="en-US"/>
+        </w:rPr>
+      </w:pPr>
+    </w:p>
+    <w:p>
+      <w:pPr>
+        <w:rPr>
+          <w:rFonts w:ascii="Courier New" w:eastAsia="Calibri" w:hAnsi="Courier New" w:cs="Courier New"/>
+          <w:color w:val="000000"/>
+          <w:lang w:eastAsia="en-US"/>
+        </w:rPr>
+      </w:pPr>
+    </w:p>
+    <w:p>
+      <w:pPr>
+        <w:rPr>
+          <w:rFonts w:ascii="Courier New" w:eastAsia="Calibri" w:hAnsi="Courier New" w:cs="Courier New"/>
+          <w:color w:val="000000"/>
+          <w:lang w:eastAsia="en-US"/>
+        </w:rPr>
+      </w:pPr>
+    </w:p>
+    <w:p>
+      <w:pPr>
+        <w:rPr>
+          <w:rFonts w:ascii="Courier New" w:eastAsia="Calibri" w:hAnsi="Courier New" w:cs="Courier New"/>
+          <w:color w:val="000000"/>
+          <w:lang w:eastAsia="en-US"/>
+        </w:rPr>
+      </w:pPr>
+    </w:p>
+    <w:p>
+      <w:pPr>
+        <w:rPr>
+          <w:rFonts w:ascii="Courier New" w:eastAsia="Calibri" w:hAnsi="Courier New" w:cs="Courier New"/>
+          <w:color w:val="000000"/>
+          <w:lang w:eastAsia="en-US"/>
+        </w:rPr>
+      </w:pPr>
+    </w:p>
+    <w:p>
+      <w:pPr>
+        <w:rPr>
+          <w:rFonts w:ascii="Courier New" w:eastAsia="Calibri" w:hAnsi="Courier New" w:cs="Courier New"/>
+          <w:color w:val="000000"/>
+          <w:lang w:eastAsia="en-US"/>
+        </w:rPr>
+      </w:pPr>
+    </w:p>
+    <w:p>
+      <w:pPr>
+        <w:rPr>
+          <w:rFonts w:ascii="Courier New" w:eastAsia="Calibri" w:hAnsi="Courier New" w:cs="Courier New"/>
+          <w:color w:val="000000"/>
+          <w:lang w:eastAsia="en-US"/>
+        </w:rPr>
+      </w:pPr>
+    </w:p>
+    <w:p>
+      <w:pPr>
+        <w:rPr>
+          <w:rFonts w:ascii="Courier New" w:eastAsia="Calibri" w:hAnsi="Courier New" w:cs="Courier New"/>
+          <w:color w:val="000000"/>
+          <w:lang w:eastAsia="en-US"/>
+        </w:rPr>
+      </w:pPr>
     </w:p>
     <w:p>
       <w:pPr>

</xml_diff>